<commit_message>
imagenes agregadas prueba abasado
</commit_message>
<xml_diff>
--- a/manuales/manual de usuario equipos.docx
+++ b/manuales/manual de usuario equipos.docx
@@ -165,7 +165,29 @@
                 <w:sz w:val="28"/>
                 <w:lang w:val="es-DO"/>
               </w:rPr>
-              <w:t>(MANUAL DE USUARIO ADMINISTRADOR)</w:t>
+              <w:t xml:space="preserve">(MANUAL DE USUARIO </w:t>
+            </w:r>
+            <w:r>
+              <w:rPr>
+                <w:rFonts w:ascii="Arial Black" w:hAnsi="Arial Black"/>
+                <w:b/>
+                <w:color w:val="5B9BD5" w:themeColor="accent1"/>
+                <w:sz w:val="28"/>
+                <w:lang w:val="es-DO"/>
+              </w:rPr>
+              <w:t>ASOCIACION</w:t>
+            </w:r>
+            <w:bookmarkStart w:id="0" w:name="_GoBack"/>
+            <w:bookmarkEnd w:id="0"/>
+            <w:r>
+              <w:rPr>
+                <w:rFonts w:ascii="Arial Black" w:hAnsi="Arial Black"/>
+                <w:b/>
+                <w:color w:val="5B9BD5" w:themeColor="accent1"/>
+                <w:sz w:val="28"/>
+                <w:lang w:val="es-DO"/>
+              </w:rPr>
+              <w:t>)</w:t>
             </w:r>
             <w:r>
               <w:rPr>
@@ -211,6 +233,10 @@
     <w:sdt>
       <w:sdtPr>
         <w:rPr>
+          <w:rFonts w:asciiTheme="minorHAnsi" w:eastAsiaTheme="minorHAnsi" w:hAnsiTheme="minorHAnsi" w:cstheme="minorBidi"/>
+          <w:color w:val="auto"/>
+          <w:sz w:val="22"/>
+          <w:szCs w:val="22"/>
           <w:lang w:val="es-ES"/>
         </w:rPr>
         <w:id w:val="-39973307"/>
@@ -221,12 +247,8 @@
       </w:sdtPr>
       <w:sdtEndPr>
         <w:rPr>
-          <w:rFonts w:asciiTheme="minorHAnsi" w:eastAsiaTheme="minorHAnsi" w:hAnsiTheme="minorHAnsi" w:cstheme="minorBidi"/>
           <w:b/>
           <w:bCs/>
-          <w:color w:val="auto"/>
-          <w:sz w:val="22"/>
-          <w:szCs w:val="22"/>
         </w:rPr>
       </w:sdtEndPr>
       <w:sdtContent>
@@ -618,8 +640,6 @@
           <w:lang w:val="es-DO"/>
         </w:rPr>
       </w:pPr>
-      <w:bookmarkStart w:id="0" w:name="_GoBack"/>
-      <w:bookmarkEnd w:id="0"/>
     </w:p>
     <w:p>
       <w:pPr>
@@ -1006,13 +1026,7 @@
         <w:rPr>
           <w:lang w:val="es-DO"/>
         </w:rPr>
-        <w:t xml:space="preserve"> </w:t>
-      </w:r>
-      <w:r>
-        <w:rPr>
-          <w:lang w:val="es-DO"/>
-        </w:rPr>
-        <w:t>Una vez dadas las credenciales se debe iniciar sección en el sistema. La primera vez que se inicia debe realizar el cambio de clave dado a que en un inicio el usuario y clave son las mismas, pero el sistema no permite esto.  Lo que hace es que les envía automáticamente al módulo de cambio de clave.</w:t>
+        <w:t xml:space="preserve"> Una vez dadas las credenciales se debe iniciar sección en el sistema. La primera vez que se inicia debe realizar el cambio de clave dado a que en un inicio el usuario y clave son las mismas, pero el sistema no permite esto.  Lo que hace es que les envía automáticamente al módulo de cambio de clave.</w:t>
       </w:r>
     </w:p>
     <w:p>
@@ -3013,7 +3027,7 @@
 </file>
 
 <file path=customXml/itemProps1.xml><?xml version="1.0" encoding="utf-8"?>
-<ds:datastoreItem xmlns:ds="http://schemas.openxmlformats.org/officeDocument/2006/customXml" ds:itemID="{D4E45405-BD95-433C-A2FE-D3AE868D8F59}">
+<ds:datastoreItem xmlns:ds="http://schemas.openxmlformats.org/officeDocument/2006/customXml" ds:itemID="{064B4D3D-BA3A-472F-81F0-E480846AB609}">
   <ds:schemaRefs>
     <ds:schemaRef ds:uri="http://schemas.openxmlformats.org/officeDocument/2006/bibliography"/>
   </ds:schemaRefs>

</xml_diff>